<commit_message>
Minor edit to Lesson 6 notes file with spacing
</commit_message>
<xml_diff>
--- a/Apache Spark and Spark Structured Streaming/Lesson 6 - Integration of Spark Streaming and Kafka/Lesson 6 - Notes.docx
+++ b/Apache Spark and Spark Structured Streaming/Lesson 6 - Integration of Spark Streaming and Kafka/Lesson 6 - Notes.docx
@@ -5315,12 +5315,12 @@
     </w:p>
     <w:p>
       <w:pPr>
+        <w:pStyle w:val="ListParagraph"/>
         <w:numPr>
           <w:ilvl w:val="0"/>
           <w:numId w:val="28"/>
         </w:numPr>
         <w:spacing w:after="0" w:line="240" w:lineRule="auto"/>
-        <w:ind w:left="0"/>
         <w:textAlignment w:val="baseline"/>
         <w:rPr>
           <w:rFonts w:ascii="inherit" w:hAnsi="inherit" w:cs="Helvetica"/>
@@ -5352,6 +5352,21 @@
           <w:szCs w:val="23"/>
         </w:rPr>
       </w:pPr>
+    </w:p>
+    <w:p>
+      <w:pPr>
+        <w:pStyle w:val="NormalWeb"/>
+        <w:spacing w:before="0" w:beforeAutospacing="0" w:after="225" w:afterAutospacing="0"/>
+        <w:textAlignment w:val="baseline"/>
+        <w:rPr>
+          <w:rFonts w:ascii="inherit" w:hAnsi="inherit" w:cs="Helvetica"/>
+          <w:color w:val="4F4F4F"/>
+          <w:sz w:val="23"/>
+          <w:szCs w:val="23"/>
+        </w:rPr>
+      </w:pPr>
+      <w:bookmarkStart w:id="0" w:name="_GoBack"/>
+      <w:bookmarkEnd w:id="0"/>
       <w:r>
         <w:rPr>
           <w:rFonts w:ascii="inherit" w:hAnsi="inherit" w:cs="Helvetica"/>
@@ -5803,26 +5818,16 @@
     </w:p>
     <w:p>
       <w:pPr>
-        <w:shd w:val="clear" w:color="auto" w:fill="FAFBFC"/>
-        <w:spacing w:line="320" w:lineRule="atLeast"/>
-        <w:jc w:val="right"/>
-        <w:textAlignment w:val="baseline"/>
-        <w:rPr>
+        <w:tabs>
+          <w:tab w:val="left" w:pos="3004"/>
+        </w:tabs>
+        <w:rPr>
+          <w:rStyle w:val="vds-buttoncontent"/>
           <w:rFonts w:ascii="inherit" w:hAnsi="inherit" w:cs="Helvetica"/>
           <w:color w:val="58646D"/>
-          <w:sz w:val="24"/>
-          <w:szCs w:val="24"/>
-        </w:rPr>
-      </w:pPr>
-      <w:r>
-        <w:rPr>
-          <w:rStyle w:val="vds-buttoncontent"/>
-          <w:rFonts w:ascii="inherit" w:hAnsi="inherit" w:cs="Helvetica"/>
-          <w:color w:val="58646D"/>
-          <w:bdr w:val="none" w:sz="0" w:space="0" w:color="auto" w:frame="1"/>
-        </w:rPr>
-        <w:t>NEXT</w:t>
-      </w:r>
+          <w:bdr w:val="none" w:sz="0" w:space="0" w:color="auto" w:frame="1"/>
+        </w:rPr>
+      </w:pPr>
     </w:p>
     <w:p>
       <w:pPr>
@@ -5830,8 +5835,6 @@
           <w:tab w:val="left" w:pos="3004"/>
         </w:tabs>
       </w:pPr>
-      <w:bookmarkStart w:id="0" w:name="_GoBack"/>
-      <w:bookmarkEnd w:id="0"/>
     </w:p>
     <w:sectPr>
       <w:pgSz w:w="12240" w:h="15840"/>
@@ -9411,7 +9414,7 @@
   <w:abstractNum w:abstractNumId="27" w15:restartNumberingAfterBreak="0">
     <w:nsid w:val="7E526490"/>
     <w:multiLevelType w:val="hybridMultilevel"/>
-    <w:tmpl w:val="7A849148"/>
+    <w:tmpl w:val="47783134"/>
     <w:lvl w:ilvl="0" w:tplc="04090001">
       <w:start w:val="1"/>
       <w:numFmt w:val="bullet"/>

</xml_diff>